<commit_message>
image processing: add excel sobell
</commit_message>
<xml_diff>
--- a/Ung dung cong nghe ptpm/Bao cao/2_Tài liệu thu thập yêu cầu - Nhóm 04 - N09.docx
+++ b/Ung dung cong nghe ptpm/Bao cao/2_Tài liệu thu thập yêu cầu - Nhóm 04 - N09.docx
@@ -12727,7 +12727,34 @@
           <w:szCs w:val="26"/>
           <w:lang w:bidi="ar-QA"/>
         </w:rPr>
-        <w:t>Quản lý hạn sử dụng thuốc</w:t>
+        <w:t>Quản lý vị trí lưu trữ thuốc</w:t>
+      </w:r>
+    </w:p>
+    <w:p>
+      <w:pPr>
+        <w:pStyle w:val="ListParagraph"/>
+        <w:numPr>
+          <w:ilvl w:val="2"/>
+          <w:numId w:val="37"/>
+        </w:numPr>
+        <w:spacing w:line="360" w:lineRule="auto"/>
+        <w:rPr>
+          <w:rFonts w:ascii="Times New Roman" w:hAnsi="Times New Roman" w:cs="Times New Roman"/>
+          <w:noProof/>
+          <w:sz w:val="26"/>
+          <w:szCs w:val="26"/>
+          <w:lang w:bidi="ar-QA"/>
+        </w:rPr>
+      </w:pPr>
+      <w:r>
+        <w:rPr>
+          <w:rFonts w:ascii="Times New Roman" w:hAnsi="Times New Roman" w:cs="Times New Roman"/>
+          <w:noProof/>
+          <w:sz w:val="26"/>
+          <w:szCs w:val="26"/>
+          <w:lang w:bidi="ar-QA"/>
+        </w:rPr>
+        <w:t xml:space="preserve"> Thêm, sửa, xoá, tìm kiếm, liệt kê thuốc theo vị trí</w:t>
       </w:r>
     </w:p>
     <w:p>
@@ -12970,7 +12997,34 @@
           <w:szCs w:val="26"/>
           <w:lang w:bidi="ar-QA"/>
         </w:rPr>
-        <w:t>Theo dõi lịch sử giao dịch với nhà cung cấp</w:t>
+        <w:t>Liệt kê các thuốc theo nhà cung cấp</w:t>
+      </w:r>
+    </w:p>
+    <w:p>
+      <w:pPr>
+        <w:pStyle w:val="ListParagraph"/>
+        <w:numPr>
+          <w:ilvl w:val="1"/>
+          <w:numId w:val="37"/>
+        </w:numPr>
+        <w:spacing w:line="360" w:lineRule="auto"/>
+        <w:rPr>
+          <w:rFonts w:ascii="Times New Roman" w:hAnsi="Times New Roman" w:cs="Times New Roman"/>
+          <w:noProof/>
+          <w:sz w:val="26"/>
+          <w:szCs w:val="26"/>
+          <w:lang w:bidi="ar-QA"/>
+        </w:rPr>
+      </w:pPr>
+      <w:r>
+        <w:rPr>
+          <w:rFonts w:ascii="Times New Roman" w:hAnsi="Times New Roman" w:cs="Times New Roman"/>
+          <w:noProof/>
+          <w:sz w:val="26"/>
+          <w:szCs w:val="26"/>
+          <w:lang w:bidi="ar-QA"/>
+        </w:rPr>
+        <w:t>Xem lịch sử giao dịch với nhà cc</w:t>
       </w:r>
     </w:p>
     <w:p>
@@ -13024,6 +13078,7 @@
           <w:szCs w:val="26"/>
           <w:lang w:bidi="ar-QA"/>
         </w:rPr>
+        <w:lastRenderedPageBreak/>
         <w:t>Thêm, sửa, xoá nhân viên</w:t>
       </w:r>
     </w:p>
@@ -13078,7 +13133,6 @@
           <w:szCs w:val="26"/>
           <w:lang w:bidi="ar-QA"/>
         </w:rPr>
-        <w:lastRenderedPageBreak/>
         <w:t>Phân quyền</w:t>
       </w:r>
     </w:p>
@@ -13160,7 +13214,7 @@
           <w:szCs w:val="26"/>
           <w:lang w:bidi="ar-QA"/>
         </w:rPr>
-        <w:t>Xem các khoản thu</w:t>
+        <w:t>Kiểm tra tài chính</w:t>
       </w:r>
     </w:p>
     <w:p>
@@ -13349,7 +13403,7 @@
           <w:szCs w:val="26"/>
           <w:lang w:bidi="ar-QA"/>
         </w:rPr>
-        <w:t>Quản lý lịch sử hoá đơn</w:t>
+        <w:t>Xem, xoá lịch sử hoá đơn</w:t>
       </w:r>
     </w:p>
     <w:p>
@@ -13457,7 +13511,17 @@
           <w:szCs w:val="26"/>
           <w:lang w:bidi="ar-QA"/>
         </w:rPr>
-        <w:t>Theo dõi lịch sử mua hàng của khách</w:t>
+        <w:t>Xem, xoá</w:t>
+      </w:r>
+      <w:r>
+        <w:rPr>
+          <w:rFonts w:ascii="Times New Roman" w:hAnsi="Times New Roman" w:cs="Times New Roman"/>
+          <w:noProof/>
+          <w:sz w:val="26"/>
+          <w:szCs w:val="26"/>
+          <w:lang w:bidi="ar-QA"/>
+        </w:rPr>
+        <w:t xml:space="preserve"> lịch sử mua hàng của khách</w:t>
       </w:r>
     </w:p>
     <w:p>
@@ -13845,6 +13909,7 @@
           <w:szCs w:val="26"/>
           <w:lang w:bidi="ar-QA"/>
         </w:rPr>
+        <w:lastRenderedPageBreak/>
         <w:t>Khả năng bảo trì:</w:t>
       </w:r>
       <w:r>
@@ -13881,7 +13946,6 @@
           <w:szCs w:val="26"/>
           <w:lang w:bidi="ar-QA"/>
         </w:rPr>
-        <w:lastRenderedPageBreak/>
         <w:t>Ngoài ra, cần lưu ý một số yếu tố khác khi xác định yêu cầu chức năng và phi chức năng của ứng dụng, chẳng hạn như:</w:t>
       </w:r>
     </w:p>
@@ -15087,7 +15151,6 @@
           <w:szCs w:val="26"/>
           <w:lang w:bidi="ar-QA"/>
         </w:rPr>
-        <w:lastRenderedPageBreak/>
         <w:t>Mô hình 3-layer đáp ứng hợp lí các mục tiêu và cấu trúc hệ thống, phù hợp với kỹ năng của nhóm phát triển</w:t>
       </w:r>
     </w:p>
@@ -15526,6 +15589,7 @@
           <w:szCs w:val="26"/>
           <w:lang w:bidi="ar-QA"/>
         </w:rPr>
+        <w:lastRenderedPageBreak/>
         <w:t>Chức năng:</w:t>
       </w:r>
     </w:p>
@@ -15553,7 +15617,6 @@
           <w:szCs w:val="26"/>
           <w:lang w:bidi="ar-QA"/>
         </w:rPr>
-        <w:lastRenderedPageBreak/>
         <w:t>Giao diện người dùng (UI) để tương tác với hệ thống.</w:t>
       </w:r>
     </w:p>
@@ -16259,6 +16322,7 @@
           <w:szCs w:val="26"/>
           <w:lang w:bidi="ar-QA"/>
         </w:rPr>
+        <w:lastRenderedPageBreak/>
         <w:t>BUS Đăng nhập: Xác thực thông tin đăng nhập.</w:t>
       </w:r>
     </w:p>
@@ -16286,7 +16350,6 @@
           <w:szCs w:val="26"/>
           <w:lang w:bidi="ar-QA"/>
         </w:rPr>
-        <w:lastRenderedPageBreak/>
         <w:t>BUS Quản lý thuốc: Xử lý các yêu cầu thêm, sửa, xoá thuốc</w:t>
       </w:r>
       <w:r>
@@ -24631,7 +24694,7 @@
         <w:rFonts w:ascii="Aptos" w:eastAsiaTheme="minorHAnsi" w:hAnsi="Aptos" w:cstheme="minorBidi" w:hint="default"/>
       </w:rPr>
     </w:lvl>
-    <w:lvl w:ilvl="2" w:tplc="04090005" w:tentative="1">
+    <w:lvl w:ilvl="2" w:tplc="04090005">
       <w:start w:val="1"/>
       <w:numFmt w:val="bullet"/>
       <w:lvlText w:val=""/>

</xml_diff>